<commit_message>
updated report with guide notes
</commit_message>
<xml_diff>
--- a/Projeto Final.docx
+++ b/Projeto Final.docx
@@ -232,20 +232,17 @@
     </w:p>
     <w:p>
       <w:pPr>
+        <w:pStyle w:val="Title"/>
         <w:jc w:val="center"/>
         <w:rPr>
           <w:rFonts w:ascii="Arial" w:cs="Arial" w:eastAsia="Arial" w:hAnsi="Arial"/>
-          <w:b w:val="1"/>
-          <w:sz w:val="50"/>
-          <w:szCs w:val="50"/>
-        </w:rPr>
-      </w:pPr>
-      <w:r>
-        <w:rPr>
-          <w:rFonts w:ascii="Arial" w:cs="Arial" w:eastAsia="Arial" w:hAnsi="Arial"/>
-          <w:b w:val="1"/>
-          <w:sz w:val="50"/>
-          <w:szCs w:val="50"/>
+        </w:rPr>
+      </w:pPr>
+      <w:bookmarkStart w:colFirst="0" w:colLast="0" w:name="_heading=h.44vmzbx57qri" w:id="0"/>
+      <w:bookmarkEnd w:id="0"/>
+      <w:r>
+        <w:rPr>
+          <w:rFonts w:ascii="Arial" w:cs="Arial" w:eastAsia="Arial" w:hAnsi="Arial"/>
           <w:rtl w:val="0"/>
         </w:rPr>
         <w:t xml:space="preserve">Projeto Final</w:t>
@@ -390,7 +387,7 @@
           <w:szCs w:val="24"/>
           <w:rtl w:val="0"/>
         </w:rPr>
-        <w:t xml:space="preserve">Anaiis Gilbert</w:t>
+        <w:t xml:space="preserve">Anaïs Gilbert</w:t>
       </w:r>
     </w:p>
     <w:p>
@@ -1364,22 +1361,24 @@
     </w:p>
     <w:p>
       <w:pPr>
-        <w:rPr>
-          <w:rFonts w:ascii="Arial" w:cs="Arial" w:eastAsia="Arial" w:hAnsi="Arial"/>
-          <w:b w:val="1"/>
-          <w:sz w:val="24"/>
-          <w:szCs w:val="24"/>
-        </w:rPr>
-      </w:pPr>
-      <w:r>
-        <w:rPr>
-          <w:rFonts w:ascii="Arial" w:cs="Arial" w:eastAsia="Arial" w:hAnsi="Arial"/>
-          <w:b w:val="1"/>
-          <w:sz w:val="24"/>
-          <w:szCs w:val="24"/>
+        <w:pStyle w:val="Heading1"/>
+        <w:rPr>
+          <w:sz w:val="32"/>
+          <w:szCs w:val="32"/>
+        </w:rPr>
+      </w:pPr>
+      <w:bookmarkStart w:colFirst="0" w:colLast="0" w:name="_heading=h.8m88t1zf3i5l" w:id="1"/>
+      <w:bookmarkEnd w:id="1"/>
+      <w:r>
+        <w:rPr>
           <w:rtl w:val="0"/>
         </w:rPr>
         <w:t xml:space="preserve">Introdução</w:t>
+      </w:r>
+      <w:r>
+        <w:rPr>
+          <w:rtl w:val="0"/>
+        </w:rPr>
       </w:r>
     </w:p>
     <w:p>
@@ -1760,7 +1759,7 @@
       <w:pPr>
         <w:numPr>
           <w:ilvl w:val="0"/>
-          <w:numId w:val="2"/>
+          <w:numId w:val="3"/>
         </w:numPr>
         <w:shd w:fill="ffffff" w:val="clear"/>
         <w:spacing w:after="0" w:line="240" w:lineRule="auto"/>
@@ -1817,64 +1816,40 @@
           <w:szCs w:val="24"/>
           <w:rtl w:val="0"/>
         </w:rPr>
-        <w:t xml:space="preserve"> </w:t>
-      </w:r>
-      <w:r>
-        <w:rPr>
-          <w:rtl w:val="0"/>
-        </w:rPr>
-      </w:r>
-    </w:p>
-    <w:p>
-      <w:pPr>
-        <w:shd w:fill="ffffff" w:val="clear"/>
-        <w:spacing w:after="0" w:line="240" w:lineRule="auto"/>
-        <w:rPr>
-          <w:rFonts w:ascii="Calibri" w:cs="Calibri" w:eastAsia="Calibri" w:hAnsi="Calibri"/>
-        </w:rPr>
-      </w:pPr>
-      <w:r>
-        <w:rPr>
-          <w:rFonts w:ascii="Arial" w:cs="Arial" w:eastAsia="Arial" w:hAnsi="Arial"/>
-          <w:b w:val="1"/>
-          <w:color w:val="374151"/>
-          <w:sz w:val="24"/>
-          <w:szCs w:val="24"/>
-          <w:rtl w:val="0"/>
-        </w:rPr>
-        <w:t xml:space="preserve">Tarefas: </w:t>
-      </w:r>
-      <w:r>
-        <w:rPr>
-          <w:rtl w:val="0"/>
-        </w:rPr>
-      </w:r>
-    </w:p>
-    <w:p>
-      <w:pPr>
-        <w:numPr>
-          <w:ilvl w:val="0"/>
-          <w:numId w:val="3"/>
-        </w:numPr>
-        <w:shd w:fill="ffffff" w:val="clear"/>
-        <w:spacing w:after="0" w:line="240" w:lineRule="auto"/>
-        <w:ind w:left="720" w:hanging="360"/>
-        <w:rPr>
-          <w:rFonts w:ascii="Calibri" w:cs="Calibri" w:eastAsia="Calibri" w:hAnsi="Calibri"/>
-          <w:color w:val="374151"/>
-        </w:rPr>
-      </w:pPr>
-      <w:r>
-        <w:rPr>
-          <w:rFonts w:ascii="Arial" w:cs="Arial" w:eastAsia="Arial" w:hAnsi="Arial"/>
-          <w:b w:val="1"/>
-          <w:color w:val="374151"/>
-          <w:sz w:val="24"/>
-          <w:szCs w:val="24"/>
+        <w:t xml:space="preserve">  </w:t>
+      </w:r>
+      <w:r>
+        <w:rPr>
+          <w:rtl w:val="0"/>
+        </w:rPr>
+      </w:r>
+    </w:p>
+    <w:p>
+      <w:pPr>
+        <w:pStyle w:val="Heading1"/>
+        <w:rPr/>
+      </w:pPr>
+      <w:bookmarkStart w:colFirst="0" w:colLast="0" w:name="_heading=h.w0sfpqmkl1hi" w:id="2"/>
+      <w:bookmarkEnd w:id="2"/>
+      <w:r>
+        <w:rPr>
           <w:rtl w:val="0"/>
         </w:rPr>
         <w:t xml:space="preserve">Limpeza de dados </w:t>
       </w:r>
+    </w:p>
+    <w:p>
+      <w:pPr>
+        <w:shd w:fill="ffffff" w:val="clear"/>
+        <w:spacing w:after="0" w:line="240" w:lineRule="auto"/>
+        <w:ind w:left="1440" w:firstLine="0"/>
+        <w:rPr>
+          <w:rFonts w:ascii="Arial" w:cs="Arial" w:eastAsia="Arial" w:hAnsi="Arial"/>
+          <w:color w:val="374151"/>
+          <w:sz w:val="24"/>
+          <w:szCs w:val="24"/>
+        </w:rPr>
+      </w:pPr>
       <w:r>
         <w:rPr>
           <w:rtl w:val="0"/>
@@ -1885,7 +1860,7 @@
       <w:pPr>
         <w:numPr>
           <w:ilvl w:val="1"/>
-          <w:numId w:val="3"/>
+          <w:numId w:val="4"/>
         </w:numPr>
         <w:shd w:fill="ffffff" w:val="clear"/>
         <w:spacing w:after="0" w:line="240" w:lineRule="auto"/>
@@ -1915,7 +1890,7 @@
       <w:pPr>
         <w:numPr>
           <w:ilvl w:val="1"/>
-          <w:numId w:val="3"/>
+          <w:numId w:val="4"/>
         </w:numPr>
         <w:shd w:fill="ffffff" w:val="clear"/>
         <w:spacing w:after="0" w:line="240" w:lineRule="auto"/>
@@ -1945,7 +1920,7 @@
       <w:pPr>
         <w:numPr>
           <w:ilvl w:val="1"/>
-          <w:numId w:val="3"/>
+          <w:numId w:val="4"/>
         </w:numPr>
         <w:shd w:fill="ffffff" w:val="clear"/>
         <w:spacing w:after="0" w:line="240" w:lineRule="auto"/>
@@ -1965,37 +1940,51 @@
         </w:rPr>
         <w:t xml:space="preserve">Certifique-se de que os tipos de dados sejam apropriados para cada coluna. </w:t>
       </w:r>
-      <w:r>
-        <w:rPr>
-          <w:rtl w:val="0"/>
-        </w:rPr>
-      </w:r>
-    </w:p>
-    <w:p>
-      <w:pPr>
-        <w:numPr>
-          <w:ilvl w:val="0"/>
-          <w:numId w:val="3"/>
-        </w:numPr>
-        <w:shd w:fill="ffffff" w:val="clear"/>
-        <w:spacing w:after="0" w:line="240" w:lineRule="auto"/>
-        <w:ind w:left="720" w:hanging="360"/>
-        <w:rPr>
-          <w:rFonts w:ascii="Calibri" w:cs="Calibri" w:eastAsia="Calibri" w:hAnsi="Calibri"/>
-          <w:color w:val="374151"/>
-        </w:rPr>
-      </w:pPr>
-      <w:r>
-        <w:rPr>
-          <w:rFonts w:ascii="Arial" w:cs="Arial" w:eastAsia="Arial" w:hAnsi="Arial"/>
-          <w:b w:val="1"/>
-          <w:color w:val="374151"/>
-          <w:sz w:val="24"/>
-          <w:szCs w:val="24"/>
+    </w:p>
+    <w:p>
+      <w:pPr>
+        <w:shd w:fill="ffffff" w:val="clear"/>
+        <w:spacing w:after="0" w:line="240" w:lineRule="auto"/>
+        <w:ind w:left="1440" w:firstLine="0"/>
+        <w:rPr>
+          <w:rFonts w:ascii="Arial" w:cs="Arial" w:eastAsia="Arial" w:hAnsi="Arial"/>
+          <w:color w:val="374151"/>
+          <w:sz w:val="24"/>
+          <w:szCs w:val="24"/>
+        </w:rPr>
+      </w:pPr>
+      <w:r>
+        <w:rPr>
+          <w:rtl w:val="0"/>
+        </w:rPr>
+      </w:r>
+    </w:p>
+    <w:p>
+      <w:pPr>
+        <w:pStyle w:val="Heading1"/>
+        <w:rPr/>
+      </w:pPr>
+      <w:bookmarkStart w:colFirst="0" w:colLast="0" w:name="_heading=h.xq78rghp8d63" w:id="3"/>
+      <w:bookmarkEnd w:id="3"/>
+      <w:r>
+        <w:rPr>
           <w:rtl w:val="0"/>
         </w:rPr>
         <w:t xml:space="preserve">Estatística Descritiva </w:t>
       </w:r>
+    </w:p>
+    <w:p>
+      <w:pPr>
+        <w:shd w:fill="ffffff" w:val="clear"/>
+        <w:spacing w:after="0" w:line="240" w:lineRule="auto"/>
+        <w:ind w:left="1440" w:firstLine="0"/>
+        <w:rPr>
+          <w:rFonts w:ascii="Arial" w:cs="Arial" w:eastAsia="Arial" w:hAnsi="Arial"/>
+          <w:color w:val="374151"/>
+          <w:sz w:val="24"/>
+          <w:szCs w:val="24"/>
+        </w:rPr>
+      </w:pPr>
       <w:r>
         <w:rPr>
           <w:rtl w:val="0"/>
@@ -2006,7 +1995,7 @@
       <w:pPr>
         <w:numPr>
           <w:ilvl w:val="1"/>
-          <w:numId w:val="3"/>
+          <w:numId w:val="4"/>
         </w:numPr>
         <w:shd w:fill="ffffff" w:val="clear"/>
         <w:spacing w:after="0" w:line="240" w:lineRule="auto"/>
@@ -2036,7 +2025,7 @@
       <w:pPr>
         <w:numPr>
           <w:ilvl w:val="1"/>
-          <w:numId w:val="3"/>
+          <w:numId w:val="4"/>
         </w:numPr>
         <w:shd w:fill="ffffff" w:val="clear"/>
         <w:spacing w:after="0" w:line="240" w:lineRule="auto"/>
@@ -2056,37 +2045,53 @@
         </w:rPr>
         <w:t xml:space="preserve">Explore a distribuição de variáveis, especialmente as numéricas, como receita de bilheteria e avaliações. </w:t>
       </w:r>
-      <w:r>
-        <w:rPr>
-          <w:rtl w:val="0"/>
-        </w:rPr>
-      </w:r>
-    </w:p>
-    <w:p>
-      <w:pPr>
-        <w:numPr>
-          <w:ilvl w:val="0"/>
-          <w:numId w:val="3"/>
-        </w:numPr>
-        <w:shd w:fill="ffffff" w:val="clear"/>
-        <w:spacing w:after="0" w:line="240" w:lineRule="auto"/>
-        <w:ind w:left="720" w:hanging="360"/>
-        <w:rPr>
-          <w:rFonts w:ascii="Calibri" w:cs="Calibri" w:eastAsia="Calibri" w:hAnsi="Calibri"/>
-          <w:color w:val="374151"/>
-        </w:rPr>
-      </w:pPr>
-      <w:r>
-        <w:rPr>
-          <w:rFonts w:ascii="Arial" w:cs="Arial" w:eastAsia="Arial" w:hAnsi="Arial"/>
-          <w:b w:val="1"/>
-          <w:color w:val="374151"/>
-          <w:sz w:val="24"/>
-          <w:szCs w:val="24"/>
+    </w:p>
+    <w:p>
+      <w:pPr>
+        <w:shd w:fill="ffffff" w:val="clear"/>
+        <w:spacing w:after="0" w:line="240" w:lineRule="auto"/>
+        <w:ind w:left="1440" w:firstLine="0"/>
+        <w:rPr>
+          <w:rFonts w:ascii="Arial" w:cs="Arial" w:eastAsia="Arial" w:hAnsi="Arial"/>
+          <w:color w:val="374151"/>
+          <w:sz w:val="24"/>
+          <w:szCs w:val="24"/>
+        </w:rPr>
+      </w:pPr>
+      <w:r>
+        <w:rPr>
+          <w:rtl w:val="0"/>
+        </w:rPr>
+      </w:r>
+    </w:p>
+    <w:p>
+      <w:pPr>
+        <w:pStyle w:val="Heading1"/>
+        <w:shd w:fill="ffffff" w:val="clear"/>
+        <w:spacing w:after="0" w:line="240" w:lineRule="auto"/>
+        <w:rPr/>
+      </w:pPr>
+      <w:bookmarkStart w:colFirst="0" w:colLast="0" w:name="_heading=h.qeu5cubwg6wi" w:id="4"/>
+      <w:bookmarkEnd w:id="4"/>
+      <w:r>
+        <w:rPr>
           <w:rtl w:val="0"/>
         </w:rPr>
         <w:t xml:space="preserve">Visualização de dados </w:t>
       </w:r>
+    </w:p>
+    <w:p>
+      <w:pPr>
+        <w:shd w:fill="ffffff" w:val="clear"/>
+        <w:spacing w:after="0" w:line="240" w:lineRule="auto"/>
+        <w:ind w:left="1440" w:firstLine="0"/>
+        <w:rPr>
+          <w:rFonts w:ascii="Quattrocento Sans" w:cs="Quattrocento Sans" w:eastAsia="Quattrocento Sans" w:hAnsi="Quattrocento Sans"/>
+          <w:color w:val="242424"/>
+          <w:sz w:val="24"/>
+          <w:szCs w:val="24"/>
+        </w:rPr>
+      </w:pPr>
       <w:r>
         <w:rPr>
           <w:rtl w:val="0"/>
@@ -2097,7 +2102,7 @@
       <w:pPr>
         <w:numPr>
           <w:ilvl w:val="1"/>
-          <w:numId w:val="3"/>
+          <w:numId w:val="4"/>
         </w:numPr>
         <w:shd w:fill="ffffff" w:val="clear"/>
         <w:spacing w:after="0" w:line="240" w:lineRule="auto"/>
@@ -2134,7 +2139,7 @@
       <w:pPr>
         <w:numPr>
           <w:ilvl w:val="1"/>
-          <w:numId w:val="3"/>
+          <w:numId w:val="4"/>
         </w:numPr>
         <w:shd w:fill="ffffff" w:val="clear"/>
         <w:spacing w:after="0" w:line="240" w:lineRule="auto"/>
@@ -2154,6 +2159,246 @@
         </w:rPr>
         <w:t xml:space="preserve">Visualize a distribuição dos gêneros cinematográficos. </w:t>
       </w:r>
+    </w:p>
+    <w:p>
+      <w:pPr>
+        <w:shd w:fill="ffffff" w:val="clear"/>
+        <w:spacing w:after="0" w:line="240" w:lineRule="auto"/>
+        <w:ind w:left="1440" w:firstLine="0"/>
+        <w:rPr>
+          <w:rFonts w:ascii="Arial" w:cs="Arial" w:eastAsia="Arial" w:hAnsi="Arial"/>
+          <w:color w:val="374151"/>
+          <w:sz w:val="24"/>
+          <w:szCs w:val="24"/>
+        </w:rPr>
+      </w:pPr>
+      <w:r>
+        <w:rPr>
+          <w:rtl w:val="0"/>
+        </w:rPr>
+      </w:r>
+    </w:p>
+    <w:p>
+      <w:pPr>
+        <w:pStyle w:val="Heading1"/>
+        <w:rPr/>
+      </w:pPr>
+      <w:bookmarkStart w:colFirst="0" w:colLast="0" w:name="_heading=h.euokpre6tsi9" w:id="5"/>
+      <w:bookmarkEnd w:id="5"/>
+      <w:r>
+        <w:rPr>
+          <w:rtl w:val="0"/>
+        </w:rPr>
+        <w:t xml:space="preserve">Análise temporal </w:t>
+      </w:r>
+    </w:p>
+    <w:p>
+      <w:pPr>
+        <w:shd w:fill="ffffff" w:val="clear"/>
+        <w:spacing w:after="0" w:line="240" w:lineRule="auto"/>
+        <w:ind w:left="1440" w:firstLine="0"/>
+        <w:rPr>
+          <w:rFonts w:ascii="Arial" w:cs="Arial" w:eastAsia="Arial" w:hAnsi="Arial"/>
+          <w:color w:val="374151"/>
+          <w:sz w:val="24"/>
+          <w:szCs w:val="24"/>
+        </w:rPr>
+      </w:pPr>
+      <w:r>
+        <w:rPr>
+          <w:rtl w:val="0"/>
+        </w:rPr>
+      </w:r>
+    </w:p>
+    <w:p>
+      <w:pPr>
+        <w:numPr>
+          <w:ilvl w:val="1"/>
+          <w:numId w:val="4"/>
+        </w:numPr>
+        <w:shd w:fill="ffffff" w:val="clear"/>
+        <w:spacing w:after="0" w:line="240" w:lineRule="auto"/>
+        <w:ind w:left="1440" w:hanging="360"/>
+        <w:rPr>
+          <w:rFonts w:ascii="Calibri" w:cs="Calibri" w:eastAsia="Calibri" w:hAnsi="Calibri"/>
+          <w:color w:val="374151"/>
+        </w:rPr>
+      </w:pPr>
+      <w:r>
+        <w:rPr>
+          <w:rFonts w:ascii="Arial" w:cs="Arial" w:eastAsia="Arial" w:hAnsi="Arial"/>
+          <w:color w:val="374151"/>
+          <w:sz w:val="24"/>
+          <w:szCs w:val="24"/>
+          <w:rtl w:val="0"/>
+        </w:rPr>
+        <w:t xml:space="preserve">Evolução do mercado cinematográfico ao longo do tempo. </w:t>
+      </w:r>
+    </w:p>
+    <w:p>
+      <w:pPr>
+        <w:shd w:fill="ffffff" w:val="clear"/>
+        <w:spacing w:after="0" w:line="240" w:lineRule="auto"/>
+        <w:ind w:left="1440" w:firstLine="0"/>
+        <w:rPr>
+          <w:rFonts w:ascii="Arial" w:cs="Arial" w:eastAsia="Arial" w:hAnsi="Arial"/>
+          <w:color w:val="374151"/>
+          <w:sz w:val="24"/>
+          <w:szCs w:val="24"/>
+        </w:rPr>
+      </w:pPr>
+      <w:r>
+        <w:rPr>
+          <w:rtl w:val="0"/>
+        </w:rPr>
+      </w:r>
+    </w:p>
+    <w:p>
+      <w:pPr>
+        <w:pStyle w:val="Heading1"/>
+        <w:rPr/>
+      </w:pPr>
+      <w:bookmarkStart w:colFirst="0" w:colLast="0" w:name="_heading=h.ikivh3ake2qw" w:id="6"/>
+      <w:bookmarkEnd w:id="6"/>
+      <w:r>
+        <w:rPr>
+          <w:rtl w:val="0"/>
+        </w:rPr>
+        <w:t xml:space="preserve">Análise de receitas vs orçamento  </w:t>
+      </w:r>
+    </w:p>
+    <w:p>
+      <w:pPr>
+        <w:shd w:fill="ffffff" w:val="clear"/>
+        <w:spacing w:after="0" w:line="240" w:lineRule="auto"/>
+        <w:ind w:left="1440" w:firstLine="0"/>
+        <w:rPr>
+          <w:rFonts w:ascii="Arial" w:cs="Arial" w:eastAsia="Arial" w:hAnsi="Arial"/>
+          <w:color w:val="374151"/>
+          <w:sz w:val="24"/>
+          <w:szCs w:val="24"/>
+        </w:rPr>
+      </w:pPr>
+      <w:r>
+        <w:rPr>
+          <w:rtl w:val="0"/>
+        </w:rPr>
+      </w:r>
+    </w:p>
+    <w:p>
+      <w:pPr>
+        <w:numPr>
+          <w:ilvl w:val="1"/>
+          <w:numId w:val="4"/>
+        </w:numPr>
+        <w:shd w:fill="ffffff" w:val="clear"/>
+        <w:spacing w:after="0" w:line="240" w:lineRule="auto"/>
+        <w:ind w:left="1440" w:hanging="360"/>
+        <w:rPr>
+          <w:rFonts w:ascii="Calibri" w:cs="Calibri" w:eastAsia="Calibri" w:hAnsi="Calibri"/>
+          <w:color w:val="374151"/>
+        </w:rPr>
+      </w:pPr>
+      <w:r>
+        <w:rPr>
+          <w:rFonts w:ascii="Arial" w:cs="Arial" w:eastAsia="Arial" w:hAnsi="Arial"/>
+          <w:color w:val="374151"/>
+          <w:sz w:val="24"/>
+          <w:szCs w:val="24"/>
+          <w:rtl w:val="0"/>
+        </w:rPr>
+        <w:t xml:space="preserve">Analise a relação entre orçamento e receita.</w:t>
+      </w:r>
+    </w:p>
+    <w:p>
+      <w:pPr>
+        <w:shd w:fill="ffffff" w:val="clear"/>
+        <w:spacing w:after="0" w:line="240" w:lineRule="auto"/>
+        <w:ind w:left="1440" w:firstLine="0"/>
+        <w:rPr>
+          <w:rFonts w:ascii="Calibri" w:cs="Calibri" w:eastAsia="Calibri" w:hAnsi="Calibri"/>
+          <w:color w:val="374151"/>
+        </w:rPr>
+      </w:pPr>
+      <w:r>
+        <w:rPr>
+          <w:rFonts w:ascii="Arial" w:cs="Arial" w:eastAsia="Arial" w:hAnsi="Arial"/>
+          <w:color w:val="374151"/>
+          <w:sz w:val="24"/>
+          <w:szCs w:val="24"/>
+          <w:rtl w:val="0"/>
+        </w:rPr>
+        <w:t xml:space="preserve"> </w:t>
+      </w:r>
+      <w:r>
+        <w:rPr>
+          <w:rtl w:val="0"/>
+        </w:rPr>
+      </w:r>
+    </w:p>
+    <w:p>
+      <w:pPr>
+        <w:numPr>
+          <w:ilvl w:val="2"/>
+          <w:numId w:val="4"/>
+        </w:numPr>
+        <w:shd w:fill="ffffff" w:val="clear"/>
+        <w:spacing w:after="0" w:line="240" w:lineRule="auto"/>
+        <w:ind w:left="2160" w:hanging="360"/>
+        <w:rPr>
+          <w:rFonts w:ascii="Calibri" w:cs="Calibri" w:eastAsia="Calibri" w:hAnsi="Calibri"/>
+          <w:color w:val="374151"/>
+        </w:rPr>
+      </w:pPr>
+      <w:r>
+        <w:rPr>
+          <w:rFonts w:ascii="Arial" w:cs="Arial" w:eastAsia="Arial" w:hAnsi="Arial"/>
+          <w:color w:val="374151"/>
+          <w:sz w:val="24"/>
+          <w:szCs w:val="24"/>
+          <w:rtl w:val="0"/>
+        </w:rPr>
+        <w:t xml:space="preserve">Quais os filmes mais rentáveis.  </w:t>
+      </w:r>
+    </w:p>
+    <w:p>
+      <w:pPr>
+        <w:shd w:fill="ffffff" w:val="clear"/>
+        <w:spacing w:after="0" w:line="240" w:lineRule="auto"/>
+        <w:ind w:left="0" w:firstLine="0"/>
+        <w:rPr>
+          <w:rFonts w:ascii="Arial" w:cs="Arial" w:eastAsia="Arial" w:hAnsi="Arial"/>
+          <w:color w:val="374151"/>
+          <w:sz w:val="24"/>
+          <w:szCs w:val="24"/>
+        </w:rPr>
+      </w:pPr>
+      <w:r>
+        <w:rPr>
+          <w:rtl w:val="0"/>
+        </w:rPr>
+      </w:r>
+    </w:p>
+    <w:p>
+      <w:pPr>
+        <w:pStyle w:val="Heading1"/>
+        <w:shd w:fill="ffffff" w:val="clear"/>
+        <w:spacing w:after="0" w:line="240" w:lineRule="auto"/>
+        <w:rPr/>
+      </w:pPr>
+      <w:bookmarkStart w:colFirst="0" w:colLast="0" w:name="_heading=h.j1zqtblzjm6e" w:id="7"/>
+      <w:bookmarkEnd w:id="7"/>
+      <w:r>
+        <w:rPr>
+          <w:rtl w:val="0"/>
+        </w:rPr>
+        <w:t xml:space="preserve">Notas Guia Temporário</w:t>
+      </w:r>
+    </w:p>
+    <w:p>
+      <w:pPr>
+        <w:rPr/>
+      </w:pPr>
       <w:r>
         <w:rPr>
           <w:rtl w:val="0"/>
@@ -2164,27 +2409,259 @@
       <w:pPr>
         <w:numPr>
           <w:ilvl w:val="0"/>
-          <w:numId w:val="3"/>
+          <w:numId w:val="2"/>
         </w:numPr>
-        <w:shd w:fill="ffffff" w:val="clear"/>
-        <w:spacing w:after="0" w:line="240" w:lineRule="auto"/>
+        <w:spacing w:after="0" w:afterAutospacing="0"/>
         <w:ind w:left="720" w:hanging="360"/>
         <w:rPr>
-          <w:rFonts w:ascii="Calibri" w:cs="Calibri" w:eastAsia="Calibri" w:hAnsi="Calibri"/>
-          <w:color w:val="374151"/>
-        </w:rPr>
-      </w:pPr>
-      <w:r>
-        <w:rPr>
-          <w:rFonts w:ascii="Arial" w:cs="Arial" w:eastAsia="Arial" w:hAnsi="Arial"/>
-          <w:b w:val="1"/>
-          <w:color w:val="374151"/>
-          <w:sz w:val="24"/>
-          <w:szCs w:val="24"/>
-          <w:rtl w:val="0"/>
-        </w:rPr>
-        <w:t xml:space="preserve">Análise temporal </w:t>
-      </w:r>
+          <w:u w:val="none"/>
+        </w:rPr>
+      </w:pPr>
+      <w:r>
+        <w:rPr>
+          <w:rtl w:val="0"/>
+        </w:rPr>
+        <w:t xml:space="preserve">Quantos filmes foram feitos em x ano, por exemplo por tipo/genero na analise temporal</w:t>
+      </w:r>
+    </w:p>
+    <w:p>
+      <w:pPr>
+        <w:numPr>
+          <w:ilvl w:val="0"/>
+          <w:numId w:val="2"/>
+        </w:numPr>
+        <w:spacing w:after="0" w:afterAutospacing="0"/>
+        <w:ind w:left="720" w:hanging="360"/>
+        <w:rPr>
+          <w:u w:val="none"/>
+        </w:rPr>
+      </w:pPr>
+      <w:r>
+        <w:rPr>
+          <w:rtl w:val="0"/>
+        </w:rPr>
+        <w:t xml:space="preserve">Ate estatística descritiva e visualização de dados ja esta ok. Mais especifico analise temporal e analise de relacionamentos.</w:t>
+      </w:r>
+    </w:p>
+    <w:p>
+      <w:pPr>
+        <w:numPr>
+          <w:ilvl w:val="0"/>
+          <w:numId w:val="2"/>
+        </w:numPr>
+        <w:spacing w:after="0" w:afterAutospacing="0"/>
+        <w:ind w:left="720" w:hanging="360"/>
+        <w:rPr>
+          <w:u w:val="none"/>
+        </w:rPr>
+      </w:pPr>
+      <w:r>
+        <w:rPr>
+          <w:rtl w:val="0"/>
+        </w:rPr>
+        <w:t xml:space="preserve">*nota:  ver as colunas no excel pois os dados vão ter que ser trabalhados. </w:t>
+      </w:r>
+    </w:p>
+    <w:p>
+      <w:pPr>
+        <w:numPr>
+          <w:ilvl w:val="0"/>
+          <w:numId w:val="2"/>
+        </w:numPr>
+        <w:spacing w:after="0" w:afterAutospacing="0"/>
+        <w:ind w:left="720" w:hanging="360"/>
+        <w:rPr>
+          <w:u w:val="none"/>
+        </w:rPr>
+      </w:pPr>
+      <w:r>
+        <w:rPr>
+          <w:rtl w:val="0"/>
+        </w:rPr>
+        <w:t xml:space="preserve">*Nota2: cada linha é um filme.</w:t>
+      </w:r>
+    </w:p>
+    <w:p>
+      <w:pPr>
+        <w:numPr>
+          <w:ilvl w:val="0"/>
+          <w:numId w:val="2"/>
+        </w:numPr>
+        <w:spacing w:after="0" w:afterAutospacing="0"/>
+        <w:ind w:left="720" w:hanging="360"/>
+        <w:rPr>
+          <w:u w:val="none"/>
+        </w:rPr>
+      </w:pPr>
+      <w:r>
+        <w:rPr>
+          <w:rtl w:val="0"/>
+        </w:rPr>
+        <w:t xml:space="preserve">Nota3*: ha varios que parece não terem budget. Confirmar</w:t>
+      </w:r>
+    </w:p>
+    <w:p>
+      <w:pPr>
+        <w:numPr>
+          <w:ilvl w:val="0"/>
+          <w:numId w:val="2"/>
+        </w:numPr>
+        <w:spacing w:after="0" w:afterAutospacing="0"/>
+        <w:ind w:left="720" w:hanging="360"/>
+        <w:rPr>
+          <w:u w:val="none"/>
+        </w:rPr>
+      </w:pPr>
+      <w:r>
+        <w:rPr>
+          <w:rtl w:val="0"/>
+        </w:rPr>
+        <w:t xml:space="preserve">Exemplo harry potter- Filmes que pertencem a uma coleção (dados a tratar)* budget = custou a fazer, ao se filtrar pelo harry potter mostra cada valor gasto em cada filme. Coluna revenue = quanto gerou de lucros. Para saber o total realmente ganho soma budget de cada coleção do filme - soma de cada receita=revenue de cada filme</w:t>
+      </w:r>
+    </w:p>
+    <w:p>
+      <w:pPr>
+        <w:numPr>
+          <w:ilvl w:val="0"/>
+          <w:numId w:val="2"/>
+        </w:numPr>
+        <w:spacing w:after="0" w:afterAutospacing="0"/>
+        <w:ind w:left="720" w:hanging="360"/>
+        <w:rPr>
+          <w:u w:val="none"/>
+        </w:rPr>
+      </w:pPr>
+      <w:r>
+        <w:rPr>
+          <w:rtl w:val="0"/>
+        </w:rPr>
+        <w:t xml:space="preserve">Normalmente mostra-se uma linha para mostrar a respetiva variação no exemplo do harry Potter</w:t>
+      </w:r>
+    </w:p>
+    <w:p>
+      <w:pPr>
+        <w:numPr>
+          <w:ilvl w:val="0"/>
+          <w:numId w:val="2"/>
+        </w:numPr>
+        <w:spacing w:after="0" w:afterAutospacing="0"/>
+        <w:ind w:left="720" w:hanging="360"/>
+        <w:rPr>
+          <w:u w:val="none"/>
+        </w:rPr>
+      </w:pPr>
+      <w:r>
+        <w:rPr>
+          <w:rtl w:val="0"/>
+        </w:rPr>
+        <w:t xml:space="preserve">Estat descritiva: quantos tem por tipo, qual a media,* o codigo python é importante, *nota mental: confirmar se na estat desc estaria por exemplo histogramas com as categorias de filmes feitos</w:t>
+      </w:r>
+    </w:p>
+    <w:p>
+      <w:pPr>
+        <w:numPr>
+          <w:ilvl w:val="0"/>
+          <w:numId w:val="2"/>
+        </w:numPr>
+        <w:spacing w:after="0" w:afterAutospacing="0"/>
+        <w:ind w:left="720" w:hanging="360"/>
+        <w:rPr>
+          <w:u w:val="none"/>
+        </w:rPr>
+      </w:pPr>
+      <w:r>
+        <w:rPr>
+          <w:rtl w:val="0"/>
+        </w:rPr>
+        <w:t xml:space="preserve">Estat descr continuacao: qual e o orcamento medio de x genero; nota*excel tabela dinâmica= pivot table vai ajudar a visualizar os dados e filtrar; *nota mental: verificar quantos generos existem deve ser incluindo na estat descritiva. ;</w:t>
+      </w:r>
+    </w:p>
+    <w:p>
+      <w:pPr>
+        <w:numPr>
+          <w:ilvl w:val="0"/>
+          <w:numId w:val="2"/>
+        </w:numPr>
+        <w:spacing w:after="0" w:afterAutospacing="0"/>
+        <w:ind w:left="720" w:hanging="360"/>
+        <w:rPr>
+          <w:u w:val="none"/>
+        </w:rPr>
+      </w:pPr>
+      <w:r>
+        <w:rPr>
+          <w:rtl w:val="0"/>
+        </w:rPr>
+        <w:t xml:space="preserve">Media, mediana, desvio padrao na estat desc</w:t>
+      </w:r>
+    </w:p>
+    <w:p>
+      <w:pPr>
+        <w:numPr>
+          <w:ilvl w:val="0"/>
+          <w:numId w:val="2"/>
+        </w:numPr>
+        <w:ind w:left="720" w:hanging="360"/>
+        <w:rPr>
+          <w:u w:val="none"/>
+        </w:rPr>
+      </w:pPr>
+      <w:r>
+        <w:rPr>
+          <w:rtl w:val="0"/>
+        </w:rPr>
+        <w:t xml:space="preserve">Tentar prever pode dar erros porque cada filme tem poucos dados, evitar</w:t>
+      </w:r>
+      <w:r>
+        <w:rPr>
+          <w:rtl w:val="0"/>
+        </w:rPr>
+      </w:r>
+    </w:p>
+    <w:p>
+      <w:pPr>
+        <w:shd w:fill="ffffff" w:val="clear"/>
+        <w:spacing w:after="0" w:line="240" w:lineRule="auto"/>
+        <w:ind w:left="2160" w:firstLine="0"/>
+        <w:rPr>
+          <w:rFonts w:ascii="Arial" w:cs="Arial" w:eastAsia="Arial" w:hAnsi="Arial"/>
+          <w:color w:val="374151"/>
+          <w:sz w:val="24"/>
+          <w:szCs w:val="24"/>
+        </w:rPr>
+      </w:pPr>
+      <w:r>
+        <w:rPr>
+          <w:rtl w:val="0"/>
+        </w:rPr>
+      </w:r>
+    </w:p>
+    <w:p>
+      <w:pPr>
+        <w:pStyle w:val="Heading1"/>
+        <w:rPr/>
+      </w:pPr>
+      <w:bookmarkStart w:colFirst="0" w:colLast="0" w:name="_heading=h.l3g5qmyebbad" w:id="8"/>
+      <w:bookmarkEnd w:id="8"/>
+      <w:r>
+        <w:rPr>
+          <w:rtl w:val="0"/>
+        </w:rPr>
+        <w:t xml:space="preserve">Conclusões e previsões </w:t>
+      </w:r>
+    </w:p>
+    <w:p>
+      <w:pPr>
+        <w:shd w:fill="ffffff" w:val="clear"/>
+        <w:spacing w:after="0" w:line="240" w:lineRule="auto"/>
+        <w:ind w:left="1440" w:firstLine="0"/>
+        <w:rPr>
+          <w:rFonts w:ascii="Arial" w:cs="Arial" w:eastAsia="Arial" w:hAnsi="Arial"/>
+          <w:color w:val="374151"/>
+          <w:sz w:val="24"/>
+          <w:szCs w:val="24"/>
+        </w:rPr>
+      </w:pPr>
       <w:r>
         <w:rPr>
           <w:rtl w:val="0"/>
@@ -2195,7 +2672,7 @@
       <w:pPr>
         <w:numPr>
           <w:ilvl w:val="1"/>
-          <w:numId w:val="3"/>
+          <w:numId w:val="4"/>
         </w:numPr>
         <w:shd w:fill="ffffff" w:val="clear"/>
         <w:spacing w:after="0" w:line="240" w:lineRule="auto"/>
@@ -2213,68 +2690,7 @@
           <w:szCs w:val="24"/>
           <w:rtl w:val="0"/>
         </w:rPr>
-        <w:t xml:space="preserve">Evolução do mercado cinematográfico ao longo do tempo. </w:t>
-      </w:r>
-      <w:r>
-        <w:rPr>
-          <w:rtl w:val="0"/>
-        </w:rPr>
-      </w:r>
-    </w:p>
-    <w:p>
-      <w:pPr>
-        <w:numPr>
-          <w:ilvl w:val="0"/>
-          <w:numId w:val="3"/>
-        </w:numPr>
-        <w:shd w:fill="ffffff" w:val="clear"/>
-        <w:spacing w:after="0" w:line="240" w:lineRule="auto"/>
-        <w:ind w:left="720" w:hanging="360"/>
-        <w:rPr>
-          <w:rFonts w:ascii="Calibri" w:cs="Calibri" w:eastAsia="Calibri" w:hAnsi="Calibri"/>
-          <w:color w:val="374151"/>
-        </w:rPr>
-      </w:pPr>
-      <w:r>
-        <w:rPr>
-          <w:rFonts w:ascii="Arial" w:cs="Arial" w:eastAsia="Arial" w:hAnsi="Arial"/>
-          <w:b w:val="1"/>
-          <w:color w:val="374151"/>
-          <w:sz w:val="24"/>
-          <w:szCs w:val="24"/>
-          <w:rtl w:val="0"/>
-        </w:rPr>
-        <w:t xml:space="preserve">Análise de receitas vs orçamento  </w:t>
-      </w:r>
-      <w:r>
-        <w:rPr>
-          <w:rtl w:val="0"/>
-        </w:rPr>
-      </w:r>
-    </w:p>
-    <w:p>
-      <w:pPr>
-        <w:numPr>
-          <w:ilvl w:val="1"/>
-          <w:numId w:val="3"/>
-        </w:numPr>
-        <w:shd w:fill="ffffff" w:val="clear"/>
-        <w:spacing w:after="0" w:line="240" w:lineRule="auto"/>
-        <w:ind w:left="1440" w:hanging="360"/>
-        <w:rPr>
-          <w:rFonts w:ascii="Calibri" w:cs="Calibri" w:eastAsia="Calibri" w:hAnsi="Calibri"/>
-          <w:color w:val="374151"/>
-        </w:rPr>
-      </w:pPr>
-      <w:r>
-        <w:rPr>
-          <w:rFonts w:ascii="Arial" w:cs="Arial" w:eastAsia="Arial" w:hAnsi="Arial"/>
-          <w:color w:val="374151"/>
-          <w:sz w:val="24"/>
-          <w:szCs w:val="24"/>
-          <w:rtl w:val="0"/>
-        </w:rPr>
-        <w:t xml:space="preserve">Analise a relação entre orçamento e receita. </w:t>
+        <w:t xml:space="preserve">Tente encontrar um modelo de ML que possa efetuar previsões. </w:t>
       </w:r>
       <w:r>
         <w:rPr>
@@ -2286,98 +2702,7 @@
       <w:pPr>
         <w:numPr>
           <w:ilvl w:val="2"/>
-          <w:numId w:val="3"/>
-        </w:numPr>
-        <w:shd w:fill="ffffff" w:val="clear"/>
-        <w:spacing w:after="0" w:line="240" w:lineRule="auto"/>
-        <w:ind w:left="2160" w:hanging="360"/>
-        <w:rPr>
-          <w:rFonts w:ascii="Calibri" w:cs="Calibri" w:eastAsia="Calibri" w:hAnsi="Calibri"/>
-          <w:color w:val="374151"/>
-        </w:rPr>
-      </w:pPr>
-      <w:r>
-        <w:rPr>
-          <w:rFonts w:ascii="Arial" w:cs="Arial" w:eastAsia="Arial" w:hAnsi="Arial"/>
-          <w:color w:val="374151"/>
-          <w:sz w:val="24"/>
-          <w:szCs w:val="24"/>
-          <w:rtl w:val="0"/>
-        </w:rPr>
-        <w:t xml:space="preserve">Quais os filmes mais rentáveis.  </w:t>
-      </w:r>
-      <w:r>
-        <w:rPr>
-          <w:rtl w:val="0"/>
-        </w:rPr>
-      </w:r>
-    </w:p>
-    <w:p>
-      <w:pPr>
-        <w:numPr>
-          <w:ilvl w:val="0"/>
-          <w:numId w:val="3"/>
-        </w:numPr>
-        <w:shd w:fill="ffffff" w:val="clear"/>
-        <w:spacing w:after="0" w:line="240" w:lineRule="auto"/>
-        <w:ind w:left="720" w:hanging="360"/>
-        <w:rPr>
-          <w:rFonts w:ascii="Calibri" w:cs="Calibri" w:eastAsia="Calibri" w:hAnsi="Calibri"/>
-          <w:color w:val="374151"/>
-        </w:rPr>
-      </w:pPr>
-      <w:r>
-        <w:rPr>
-          <w:rFonts w:ascii="Arial" w:cs="Arial" w:eastAsia="Arial" w:hAnsi="Arial"/>
-          <w:b w:val="1"/>
-          <w:color w:val="374151"/>
-          <w:sz w:val="24"/>
-          <w:szCs w:val="24"/>
-          <w:rtl w:val="0"/>
-        </w:rPr>
-        <w:t xml:space="preserve">Conclusões e previsões </w:t>
-      </w:r>
-      <w:r>
-        <w:rPr>
-          <w:rtl w:val="0"/>
-        </w:rPr>
-      </w:r>
-    </w:p>
-    <w:p>
-      <w:pPr>
-        <w:numPr>
-          <w:ilvl w:val="1"/>
-          <w:numId w:val="3"/>
-        </w:numPr>
-        <w:shd w:fill="ffffff" w:val="clear"/>
-        <w:spacing w:after="0" w:line="240" w:lineRule="auto"/>
-        <w:ind w:left="1440" w:hanging="360"/>
-        <w:rPr>
-          <w:rFonts w:ascii="Calibri" w:cs="Calibri" w:eastAsia="Calibri" w:hAnsi="Calibri"/>
-          <w:color w:val="374151"/>
-        </w:rPr>
-      </w:pPr>
-      <w:r>
-        <w:rPr>
-          <w:rFonts w:ascii="Arial" w:cs="Arial" w:eastAsia="Arial" w:hAnsi="Arial"/>
-          <w:color w:val="374151"/>
-          <w:sz w:val="24"/>
-          <w:szCs w:val="24"/>
-          <w:rtl w:val="0"/>
-        </w:rPr>
-        <w:t xml:space="preserve">Tente encontrar um modelo de ML que possa efetuar previsões. </w:t>
-      </w:r>
-      <w:r>
-        <w:rPr>
-          <w:rtl w:val="0"/>
-        </w:rPr>
-      </w:r>
-    </w:p>
-    <w:p>
-      <w:pPr>
-        <w:numPr>
-          <w:ilvl w:val="2"/>
-          <w:numId w:val="3"/>
+          <w:numId w:val="4"/>
         </w:numPr>
         <w:shd w:fill="ffffff" w:val="clear"/>
         <w:spacing w:after="280" w:before="0" w:line="240" w:lineRule="auto"/>
@@ -2427,19 +2752,13 @@
     </w:p>
     <w:p>
       <w:pPr>
-        <w:rPr>
-          <w:rFonts w:ascii="Arial" w:cs="Arial" w:eastAsia="Arial" w:hAnsi="Arial"/>
-          <w:b w:val="1"/>
-          <w:sz w:val="24"/>
-          <w:szCs w:val="24"/>
-        </w:rPr>
-      </w:pPr>
-      <w:r>
-        <w:rPr>
-          <w:rFonts w:ascii="Arial" w:cs="Arial" w:eastAsia="Arial" w:hAnsi="Arial"/>
-          <w:b w:val="1"/>
-          <w:sz w:val="24"/>
-          <w:szCs w:val="24"/>
+        <w:pStyle w:val="Heading1"/>
+        <w:rPr/>
+      </w:pPr>
+      <w:bookmarkStart w:colFirst="0" w:colLast="0" w:name="_heading=h.nw2q2btb2o3i" w:id="9"/>
+      <w:bookmarkEnd w:id="9"/>
+      <w:r>
+        <w:rPr>
           <w:rtl w:val="0"/>
         </w:rPr>
         <w:t xml:space="preserve">Conclusão</w:t>
@@ -3271,6 +3590,116 @@
   <w:abstractNum w:abstractNumId="2">
     <w:lvl w:ilvl="0">
       <w:start w:val="1"/>
+      <w:numFmt w:val="decimal"/>
+      <w:lvlText w:val="%1."/>
+      <w:lvlJc w:val="left"/>
+      <w:pPr>
+        <w:ind w:left="720" w:hanging="360"/>
+      </w:pPr>
+      <w:rPr>
+        <w:u w:val="none"/>
+      </w:rPr>
+    </w:lvl>
+    <w:lvl w:ilvl="1">
+      <w:start w:val="1"/>
+      <w:numFmt w:val="lowerLetter"/>
+      <w:lvlText w:val="%2."/>
+      <w:lvlJc w:val="left"/>
+      <w:pPr>
+        <w:ind w:left="1440" w:hanging="360"/>
+      </w:pPr>
+      <w:rPr>
+        <w:u w:val="none"/>
+      </w:rPr>
+    </w:lvl>
+    <w:lvl w:ilvl="2">
+      <w:start w:val="1"/>
+      <w:numFmt w:val="lowerRoman"/>
+      <w:lvlText w:val="%3."/>
+      <w:lvlJc w:val="right"/>
+      <w:pPr>
+        <w:ind w:left="2160" w:hanging="360"/>
+      </w:pPr>
+      <w:rPr>
+        <w:u w:val="none"/>
+      </w:rPr>
+    </w:lvl>
+    <w:lvl w:ilvl="3">
+      <w:start w:val="1"/>
+      <w:numFmt w:val="decimal"/>
+      <w:lvlText w:val="%4."/>
+      <w:lvlJc w:val="left"/>
+      <w:pPr>
+        <w:ind w:left="2880" w:hanging="360"/>
+      </w:pPr>
+      <w:rPr>
+        <w:u w:val="none"/>
+      </w:rPr>
+    </w:lvl>
+    <w:lvl w:ilvl="4">
+      <w:start w:val="1"/>
+      <w:numFmt w:val="lowerLetter"/>
+      <w:lvlText w:val="%5."/>
+      <w:lvlJc w:val="left"/>
+      <w:pPr>
+        <w:ind w:left="3600" w:hanging="360"/>
+      </w:pPr>
+      <w:rPr>
+        <w:u w:val="none"/>
+      </w:rPr>
+    </w:lvl>
+    <w:lvl w:ilvl="5">
+      <w:start w:val="1"/>
+      <w:numFmt w:val="lowerRoman"/>
+      <w:lvlText w:val="%6."/>
+      <w:lvlJc w:val="right"/>
+      <w:pPr>
+        <w:ind w:left="4320" w:hanging="360"/>
+      </w:pPr>
+      <w:rPr>
+        <w:u w:val="none"/>
+      </w:rPr>
+    </w:lvl>
+    <w:lvl w:ilvl="6">
+      <w:start w:val="1"/>
+      <w:numFmt w:val="decimal"/>
+      <w:lvlText w:val="%7."/>
+      <w:lvlJc w:val="left"/>
+      <w:pPr>
+        <w:ind w:left="5040" w:hanging="360"/>
+      </w:pPr>
+      <w:rPr>
+        <w:u w:val="none"/>
+      </w:rPr>
+    </w:lvl>
+    <w:lvl w:ilvl="7">
+      <w:start w:val="1"/>
+      <w:numFmt w:val="lowerLetter"/>
+      <w:lvlText w:val="%8."/>
+      <w:lvlJc w:val="left"/>
+      <w:pPr>
+        <w:ind w:left="5760" w:hanging="360"/>
+      </w:pPr>
+      <w:rPr>
+        <w:u w:val="none"/>
+      </w:rPr>
+    </w:lvl>
+    <w:lvl w:ilvl="8">
+      <w:start w:val="1"/>
+      <w:numFmt w:val="lowerRoman"/>
+      <w:lvlText w:val="%9."/>
+      <w:lvlJc w:val="right"/>
+      <w:pPr>
+        <w:ind w:left="6480" w:hanging="360"/>
+      </w:pPr>
+      <w:rPr>
+        <w:u w:val="none"/>
+      </w:rPr>
+    </w:lvl>
+  </w:abstractNum>
+  <w:abstractNum w:abstractNumId="3">
+    <w:lvl w:ilvl="0">
+      <w:start w:val="1"/>
       <w:numFmt w:val="bullet"/>
       <w:lvlText w:val="●"/>
       <w:lvlJc w:val="left"/>
@@ -3396,7 +3825,7 @@
       </w:rPr>
     </w:lvl>
   </w:abstractNum>
-  <w:abstractNum w:abstractNumId="3">
+  <w:abstractNum w:abstractNumId="4">
     <w:lvl w:ilvl="0">
       <w:start w:val="1"/>
       <w:numFmt w:val="bullet"/>
@@ -3533,6 +3962,9 @@
   <w:num w:numId="3">
     <w:abstractNumId w:val="3"/>
   </w:num>
+  <w:num w:numId="4">
+    <w:abstractNumId w:val="4"/>
+  </w:num>
 </w:numbering>
 </file>
 
@@ -3564,13 +3996,15 @@
     <w:basedOn w:val="Normal"/>
     <w:next w:val="Normal"/>
     <w:pPr>
-      <w:spacing w:line="240" w:lineRule="auto"/>
+      <w:shd w:fill="ffffff" w:val="clear"/>
+      <w:spacing w:after="0" w:line="240" w:lineRule="auto"/>
     </w:pPr>
     <w:rPr>
-      <w:rFonts w:ascii="Times New Roman" w:cs="Times New Roman" w:eastAsia="Times New Roman" w:hAnsi="Times New Roman"/>
+      <w:rFonts w:ascii="Arial" w:cs="Arial" w:eastAsia="Arial" w:hAnsi="Arial"/>
       <w:b w:val="1"/>
-      <w:sz w:val="48"/>
-      <w:szCs w:val="48"/>
+      <w:color w:val="374151"/>
+      <w:sz w:val="32"/>
+      <w:szCs w:val="32"/>
     </w:rPr>
   </w:style>
   <w:style w:type="paragraph" w:styleId="Heading2">
@@ -3580,13 +4014,15 @@
     <w:pPr>
       <w:keepNext w:val="1"/>
       <w:keepLines w:val="1"/>
-      <w:pageBreakBefore w:val="0"/>
-      <w:spacing w:after="80" w:before="360" w:lineRule="auto"/>
+      <w:shd w:fill="ffffff" w:val="clear"/>
+      <w:spacing w:after="0" w:line="240" w:lineRule="auto"/>
     </w:pPr>
     <w:rPr>
+      <w:rFonts w:ascii="Arial" w:cs="Arial" w:eastAsia="Arial" w:hAnsi="Arial"/>
       <w:b w:val="1"/>
-      <w:sz w:val="36"/>
-      <w:szCs w:val="36"/>
+      <w:color w:val="374151"/>
+      <w:sz w:val="24"/>
+      <w:szCs w:val="24"/>
     </w:rPr>
   </w:style>
   <w:style w:type="paragraph" w:styleId="Heading3">
@@ -4012,7 +4448,7 @@
 
 <file path=customXML/item1.xml><?xml version="1.0" encoding="utf-8"?>
 <go:gDocsCustomXmlDataStorage xmlns:go="http://customooxmlschemas.google.com/" xmlns:r="http://schemas.openxmlformats.org/officeDocument/2006/relationships" uri="GoogleDocsCustomDataVersion2">
-  <go:docsCustomData xmlns:go="http://customooxmlschemas.google.com/" roundtripDataSignature="AMtx7mgWM7y1gJLjNR9+9SeSp+Jg65Oaig==">CgMxLjA4AHIhMS1CREFHWXdwMGNjeW9oeTVEVGVmRkJVNVQ4SFRpT0hs</go:docsCustomData>
+  <go:docsCustomData xmlns:go="http://customooxmlschemas.google.com/" roundtripDataSignature="AMtx7mj15E6EFtq2yMEa/7S2N89xqJNUog==">CgMxLjAyDmguNDR2bXpieDU3cXJpMg5oLjhtODh0MXpmM2k1bDIOaC53MHNmcHFta2wxaGkyDmgueHE3OHJnaHA4ZDYzMg5oLnFldTVjdWJ3ZzZ3aTIOaC5ldW9rcHJlNnRzaTkyDmguaWtpdmgzYWtlMnF3Mg5oLmoxenF0Ymx6am02ZTIOaC5sM2c1cW15ZWJiYWQyDmgubncycTJidGIybzNpOAByITEtQkRBR1l3cDBjY3lvaHk1RFRlZkZCVTVUOEhUaU9IbA==</go:docsCustomData>
 </go:gDocsCustomXmlDataStorage>
 </file>
 

</xml_diff>